<commit_message>
task 1.3 LC_Assessment 2
</commit_message>
<xml_diff>
--- a/220601/LC_ICTPRG302 Assessment 2 v2.docx
+++ b/220601/LC_ICTPRG302 Assessment 2 v2.docx
@@ -2432,21 +2432,7 @@
                 <w:iCs/>
                 <w:szCs w:val="20"/>
               </w:rPr>
-              <w:t xml:space="preserve">The outputs will present as text </w:t>
-            </w:r>
-            <w:r>
-              <w:rPr>
-                <w:iCs/>
-                <w:szCs w:val="20"/>
-              </w:rPr>
-              <w:t>separated by spaces</w:t>
-            </w:r>
-            <w:r>
-              <w:rPr>
-                <w:iCs/>
-                <w:szCs w:val="20"/>
-              </w:rPr>
-              <w:t xml:space="preserve"> for each three-part entry</w:t>
+              <w:t>The outputs will present as text separated by spaces for each three-part entry</w:t>
             </w:r>
             <w:r>
               <w:rPr>
@@ -3132,17 +3118,17 @@
               <w:ind w:left="0"/>
               <w:rPr>
                 <w:rFonts w:ascii="Arial" w:hAnsi="Arial" w:cs="Arial"/>
-                <w:i/>
+                <w:iCs/>
                 <w:lang w:val="en-AU" w:eastAsia="en-AU"/>
               </w:rPr>
             </w:pPr>
             <w:r>
               <w:rPr>
                 <w:rFonts w:ascii="Arial" w:hAnsi="Arial" w:cs="Arial"/>
-                <w:i/>
+                <w:iCs/>
                 <w:lang w:val="en-AU" w:eastAsia="en-AU"/>
               </w:rPr>
-              <w:t>Enter your pseudo code:</w:t>
+              <w:t xml:space="preserve">Create txt file </w:t>
             </w:r>
           </w:p>
           <w:p>
@@ -3153,7 +3139,7 @@
               <w:ind w:left="0"/>
               <w:rPr>
                 <w:rFonts w:ascii="Arial" w:hAnsi="Arial" w:cs="Arial"/>
-                <w:i/>
+                <w:iCs/>
                 <w:lang w:val="en-AU" w:eastAsia="en-AU"/>
               </w:rPr>
             </w:pPr>
@@ -3166,17 +3152,645 @@
               <w:ind w:left="0"/>
               <w:rPr>
                 <w:rFonts w:ascii="Arial" w:hAnsi="Arial" w:cs="Arial"/>
+                <w:iCs/>
                 <w:lang w:val="en-AU" w:eastAsia="en-AU"/>
               </w:rPr>
             </w:pPr>
             <w:r>
+              <w:rPr>
+                <w:rFonts w:ascii="Arial" w:hAnsi="Arial" w:cs="Arial"/>
+                <w:iCs/>
+                <w:lang w:val="en-AU" w:eastAsia="en-AU"/>
+              </w:rPr>
+              <w:t>Create function to display username, password and URL, three credentials in line, with spacing between and headings</w:t>
+            </w:r>
+            <w:r>
+              <w:rPr>
+                <w:rFonts w:ascii="Arial" w:hAnsi="Arial" w:cs="Arial"/>
+                <w:iCs/>
+                <w:lang w:val="en-AU" w:eastAsia="en-AU"/>
+              </w:rPr>
+              <w:t xml:space="preserve">    #include explanations where necessary</w:t>
+            </w:r>
+          </w:p>
+          <w:p>
+            <w:pPr>
+              <w:pStyle w:val="ListParagraph10"/>
+              <w:suppressAutoHyphens/>
+              <w:spacing w:after="0" w:line="259" w:lineRule="auto"/>
+              <w:ind w:left="0"/>
+              <w:rPr>
+                <w:rFonts w:ascii="Arial" w:hAnsi="Arial" w:cs="Arial"/>
+                <w:iCs/>
+                <w:lang w:val="en-AU" w:eastAsia="en-AU"/>
+              </w:rPr>
+            </w:pPr>
+          </w:p>
+          <w:p>
+            <w:pPr>
+              <w:pStyle w:val="ListParagraph10"/>
+              <w:suppressAutoHyphens/>
+              <w:spacing w:after="0" w:line="259" w:lineRule="auto"/>
+              <w:ind w:left="0"/>
+              <w:rPr>
+                <w:rFonts w:ascii="Arial" w:hAnsi="Arial" w:cs="Arial"/>
+                <w:iCs/>
+                <w:lang w:val="en-AU" w:eastAsia="en-AU"/>
+              </w:rPr>
+            </w:pPr>
+            <w:r>
+              <w:rPr>
+                <w:rFonts w:ascii="Arial" w:hAnsi="Arial" w:cs="Arial"/>
+                <w:iCs/>
+                <w:lang w:val="en-AU" w:eastAsia="en-AU"/>
+              </w:rPr>
+              <w:t>Open txt file</w:t>
+            </w:r>
+          </w:p>
+          <w:p>
+            <w:pPr>
+              <w:pStyle w:val="ListParagraph10"/>
+              <w:suppressAutoHyphens/>
+              <w:spacing w:after="0" w:line="259" w:lineRule="auto"/>
+              <w:ind w:left="0"/>
+              <w:rPr>
+                <w:rFonts w:ascii="Arial" w:hAnsi="Arial" w:cs="Arial"/>
+                <w:iCs/>
+                <w:lang w:val="en-AU" w:eastAsia="en-AU"/>
+              </w:rPr>
+            </w:pPr>
+            <w:r>
+              <w:rPr>
+                <w:rFonts w:ascii="Arial" w:hAnsi="Arial" w:cs="Arial"/>
+                <w:iCs/>
+                <w:lang w:val="en-AU" w:eastAsia="en-AU"/>
+              </w:rPr>
+              <w:t>decrypt file before displaying to user</w:t>
+            </w:r>
+          </w:p>
+          <w:p>
+            <w:pPr>
+              <w:pStyle w:val="ListParagraph10"/>
+              <w:suppressAutoHyphens/>
+              <w:spacing w:after="0" w:line="259" w:lineRule="auto"/>
+              <w:ind w:left="0"/>
+              <w:rPr>
+                <w:rFonts w:ascii="Arial" w:hAnsi="Arial" w:cs="Arial"/>
+                <w:iCs/>
+                <w:lang w:val="en-AU" w:eastAsia="en-AU"/>
+              </w:rPr>
+            </w:pPr>
+          </w:p>
+          <w:p>
+            <w:pPr>
+              <w:pStyle w:val="ListParagraph10"/>
+              <w:suppressAutoHyphens/>
+              <w:spacing w:after="0" w:line="259" w:lineRule="auto"/>
+              <w:ind w:left="0"/>
+              <w:rPr>
+                <w:rFonts w:ascii="Arial" w:hAnsi="Arial" w:cs="Arial"/>
+                <w:iCs/>
+                <w:lang w:val="en-AU" w:eastAsia="en-AU"/>
+              </w:rPr>
+            </w:pPr>
+            <w:r>
+              <w:rPr>
+                <w:rFonts w:ascii="Arial" w:hAnsi="Arial" w:cs="Arial"/>
+                <w:iCs/>
+                <w:lang w:val="en-AU" w:eastAsia="en-AU"/>
+              </w:rPr>
+              <w:t>Display options menu</w:t>
+            </w:r>
+          </w:p>
+          <w:p>
+            <w:pPr>
+              <w:pStyle w:val="ListParagraph10"/>
+              <w:numPr>
+                <w:ilvl w:val="0"/>
+                <w:numId w:val="17"/>
+              </w:numPr>
+              <w:suppressAutoHyphens/>
+              <w:spacing w:after="0" w:line="259" w:lineRule="auto"/>
+              <w:rPr>
+                <w:rFonts w:ascii="Arial" w:hAnsi="Arial" w:cs="Arial"/>
+                <w:iCs/>
+                <w:lang w:val="en-AU" w:eastAsia="en-AU"/>
+              </w:rPr>
+            </w:pPr>
+            <w:r>
+              <w:rPr>
+                <w:rFonts w:ascii="Arial" w:hAnsi="Arial" w:cs="Arial"/>
+                <w:iCs/>
+                <w:lang w:val="en-AU" w:eastAsia="en-AU"/>
+              </w:rPr>
+              <w:t>a</w:t>
+            </w:r>
+            <w:r>
+              <w:rPr>
+                <w:rFonts w:ascii="Arial" w:hAnsi="Arial" w:cs="Arial"/>
+                <w:iCs/>
+                <w:lang w:val="en-AU" w:eastAsia="en-AU"/>
+              </w:rPr>
+              <w:t>dd</w:t>
+            </w:r>
+          </w:p>
+          <w:p>
+            <w:pPr>
+              <w:pStyle w:val="ListParagraph10"/>
+              <w:numPr>
+                <w:ilvl w:val="0"/>
+                <w:numId w:val="17"/>
+              </w:numPr>
+              <w:suppressAutoHyphens/>
+              <w:spacing w:after="0" w:line="259" w:lineRule="auto"/>
+              <w:rPr>
+                <w:rFonts w:ascii="Arial" w:hAnsi="Arial" w:cs="Arial"/>
+                <w:iCs/>
+                <w:lang w:val="en-AU" w:eastAsia="en-AU"/>
+              </w:rPr>
+            </w:pPr>
+            <w:r>
+              <w:rPr>
+                <w:rFonts w:ascii="Arial" w:hAnsi="Arial" w:cs="Arial"/>
+                <w:iCs/>
+                <w:lang w:val="en-AU" w:eastAsia="en-AU"/>
+              </w:rPr>
+              <w:t>v</w:t>
+            </w:r>
+            <w:r>
+              <w:rPr>
+                <w:rFonts w:ascii="Arial" w:hAnsi="Arial" w:cs="Arial"/>
+                <w:iCs/>
+                <w:lang w:val="en-AU" w:eastAsia="en-AU"/>
+              </w:rPr>
+              <w:t>iew</w:t>
+            </w:r>
+          </w:p>
+          <w:p>
+            <w:pPr>
+              <w:pStyle w:val="ListParagraph10"/>
+              <w:numPr>
+                <w:ilvl w:val="0"/>
+                <w:numId w:val="17"/>
+              </w:numPr>
+              <w:suppressAutoHyphens/>
+              <w:spacing w:after="0" w:line="259" w:lineRule="auto"/>
+              <w:rPr>
+                <w:rFonts w:ascii="Arial" w:hAnsi="Arial" w:cs="Arial"/>
+                <w:iCs/>
+                <w:lang w:val="en-AU" w:eastAsia="en-AU"/>
+              </w:rPr>
+            </w:pPr>
+            <w:r>
+              <w:rPr>
+                <w:rFonts w:ascii="Arial" w:hAnsi="Arial" w:cs="Arial"/>
+                <w:iCs/>
+                <w:lang w:val="en-AU" w:eastAsia="en-AU"/>
+              </w:rPr>
+              <w:t>e</w:t>
+            </w:r>
+            <w:r>
+              <w:rPr>
+                <w:rFonts w:ascii="Arial" w:hAnsi="Arial" w:cs="Arial"/>
+                <w:iCs/>
+                <w:lang w:val="en-AU" w:eastAsia="en-AU"/>
+              </w:rPr>
+              <w:t>xit</w:t>
+            </w:r>
+          </w:p>
+          <w:p>
+            <w:pPr>
+              <w:pStyle w:val="ListParagraph10"/>
+              <w:suppressAutoHyphens/>
+              <w:spacing w:after="0" w:line="259" w:lineRule="auto"/>
+              <w:ind w:left="0"/>
+              <w:rPr>
+                <w:rFonts w:ascii="Arial" w:hAnsi="Arial" w:cs="Arial"/>
+                <w:iCs/>
+                <w:lang w:val="en-AU" w:eastAsia="en-AU"/>
+              </w:rPr>
+            </w:pPr>
+          </w:p>
+          <w:p>
+            <w:pPr>
+              <w:pStyle w:val="ListParagraph10"/>
+              <w:suppressAutoHyphens/>
+              <w:spacing w:after="0" w:line="259" w:lineRule="auto"/>
+              <w:ind w:left="0"/>
+              <w:rPr>
+                <w:rFonts w:ascii="Arial" w:hAnsi="Arial" w:cs="Arial"/>
+                <w:iCs/>
+                <w:lang w:val="en-AU" w:eastAsia="en-AU"/>
+              </w:rPr>
+            </w:pPr>
+            <w:r>
+              <w:rPr>
+                <w:rFonts w:ascii="Arial" w:hAnsi="Arial" w:cs="Arial"/>
+                <w:iCs/>
+                <w:lang w:val="en-AU" w:eastAsia="en-AU"/>
+              </w:rPr>
+              <w:t>Option 1</w:t>
+            </w:r>
+          </w:p>
+          <w:p>
+            <w:pPr>
+              <w:pStyle w:val="ListParagraph10"/>
+              <w:suppressAutoHyphens/>
+              <w:spacing w:after="0" w:line="259" w:lineRule="auto"/>
+              <w:ind w:left="0"/>
+              <w:rPr>
+                <w:rFonts w:ascii="Arial" w:hAnsi="Arial" w:cs="Arial"/>
+                <w:iCs/>
+                <w:lang w:val="en-AU" w:eastAsia="en-AU"/>
+              </w:rPr>
+            </w:pPr>
+            <w:r>
+              <w:rPr>
+                <w:rFonts w:ascii="Arial" w:hAnsi="Arial" w:cs="Arial"/>
+                <w:iCs/>
+                <w:lang w:val="en-AU" w:eastAsia="en-AU"/>
+              </w:rPr>
+              <w:t xml:space="preserve">       </w:t>
+            </w:r>
+            <w:r>
+              <w:rPr>
+                <w:rFonts w:ascii="Arial" w:hAnsi="Arial" w:cs="Arial"/>
+                <w:iCs/>
+                <w:lang w:val="en-AU" w:eastAsia="en-AU"/>
+              </w:rPr>
+              <w:t>f</w:t>
+            </w:r>
+            <w:r>
+              <w:rPr>
+                <w:rFonts w:ascii="Arial" w:hAnsi="Arial" w:cs="Arial"/>
+                <w:iCs/>
+                <w:lang w:val="en-AU" w:eastAsia="en-AU"/>
+              </w:rPr>
+              <w:t>unction to add</w:t>
+            </w:r>
+            <w:r>
+              <w:rPr>
+                <w:rFonts w:ascii="Arial" w:hAnsi="Arial" w:cs="Arial"/>
+                <w:iCs/>
+                <w:lang w:val="en-AU" w:eastAsia="en-AU"/>
+              </w:rPr>
+              <w:t>/append</w:t>
+            </w:r>
+            <w:r>
+              <w:rPr>
+                <w:rFonts w:ascii="Arial" w:hAnsi="Arial" w:cs="Arial"/>
+                <w:iCs/>
+                <w:lang w:val="en-AU" w:eastAsia="en-AU"/>
+              </w:rPr>
+              <w:t xml:space="preserve"> credentials (username, password, URL)</w:t>
+            </w:r>
+            <w:r>
+              <w:rPr>
+                <w:rFonts w:ascii="Arial" w:hAnsi="Arial" w:cs="Arial"/>
+                <w:iCs/>
+                <w:lang w:val="en-AU" w:eastAsia="en-AU"/>
+              </w:rPr>
+              <w:t xml:space="preserve">, </w:t>
+            </w:r>
+            <w:r>
+              <w:rPr>
+                <w:rFonts w:ascii="Arial" w:hAnsi="Arial" w:cs="Arial"/>
+                <w:iCs/>
+                <w:lang w:val="en-AU" w:eastAsia="en-AU"/>
+              </w:rPr>
+              <w:t>#include explanations where necessary</w:t>
+            </w:r>
+          </w:p>
+          <w:p>
+            <w:pPr>
+              <w:pStyle w:val="ListParagraph10"/>
+              <w:suppressAutoHyphens/>
+              <w:spacing w:after="0" w:line="259" w:lineRule="auto"/>
+              <w:ind w:left="0"/>
+              <w:rPr>
+                <w:rFonts w:ascii="Arial" w:hAnsi="Arial" w:cs="Arial"/>
+                <w:iCs/>
+                <w:lang w:val="en-AU" w:eastAsia="en-AU"/>
+              </w:rPr>
+            </w:pPr>
+            <w:r>
+              <w:rPr>
+                <w:rFonts w:ascii="Arial" w:hAnsi="Arial" w:cs="Arial"/>
+                <w:iCs/>
+                <w:lang w:val="en-AU" w:eastAsia="en-AU"/>
+              </w:rPr>
+              <w:t xml:space="preserve">       </w:t>
+            </w:r>
+            <w:r>
+              <w:rPr>
+                <w:rFonts w:ascii="Arial" w:hAnsi="Arial" w:cs="Arial"/>
+                <w:iCs/>
+                <w:lang w:val="en-AU" w:eastAsia="en-AU"/>
+              </w:rPr>
+              <w:t>return to main menu</w:t>
+            </w:r>
+            <w:r>
+              <w:rPr>
+                <w:rFonts w:ascii="Arial" w:hAnsi="Arial" w:cs="Arial"/>
+                <w:iCs/>
+                <w:lang w:val="en-AU" w:eastAsia="en-AU"/>
+              </w:rPr>
+              <w:t xml:space="preserve"> when </w:t>
+            </w:r>
+            <w:r>
+              <w:rPr>
+                <w:rFonts w:ascii="Arial" w:hAnsi="Arial" w:cs="Arial"/>
+                <w:iCs/>
+                <w:lang w:val="en-AU" w:eastAsia="en-AU"/>
+              </w:rPr>
+              <w:t>finished</w:t>
+            </w:r>
+          </w:p>
+          <w:p>
+            <w:pPr>
+              <w:pStyle w:val="ListParagraph10"/>
+              <w:suppressAutoHyphens/>
+              <w:spacing w:after="0" w:line="259" w:lineRule="auto"/>
+              <w:ind w:left="0"/>
+              <w:rPr>
+                <w:rFonts w:ascii="Arial" w:hAnsi="Arial" w:cs="Arial"/>
+                <w:iCs/>
+                <w:lang w:val="en-AU" w:eastAsia="en-AU"/>
+              </w:rPr>
+            </w:pPr>
+          </w:p>
+          <w:p>
+            <w:pPr>
+              <w:pStyle w:val="ListParagraph10"/>
+              <w:suppressAutoHyphens/>
+              <w:spacing w:after="0" w:line="259" w:lineRule="auto"/>
+              <w:ind w:left="0"/>
+              <w:rPr>
+                <w:rFonts w:ascii="Arial" w:hAnsi="Arial" w:cs="Arial"/>
+                <w:iCs/>
+                <w:lang w:val="en-AU" w:eastAsia="en-AU"/>
+              </w:rPr>
+            </w:pPr>
+            <w:r>
+              <w:rPr>
+                <w:rFonts w:ascii="Arial" w:hAnsi="Arial" w:cs="Arial"/>
+                <w:iCs/>
+                <w:lang w:val="en-AU" w:eastAsia="en-AU"/>
+              </w:rPr>
+              <w:t>Option 2</w:t>
+            </w:r>
+          </w:p>
+          <w:p>
+            <w:pPr>
+              <w:pStyle w:val="ListParagraph10"/>
+              <w:suppressAutoHyphens/>
+              <w:spacing w:after="0" w:line="259" w:lineRule="auto"/>
+              <w:ind w:left="0"/>
+              <w:rPr>
+                <w:rFonts w:ascii="Arial" w:hAnsi="Arial" w:cs="Arial"/>
+                <w:iCs/>
+                <w:lang w:val="en-AU" w:eastAsia="en-AU"/>
+              </w:rPr>
+            </w:pPr>
+            <w:r>
+              <w:rPr>
+                <w:rFonts w:ascii="Arial" w:hAnsi="Arial" w:cs="Arial"/>
+                <w:iCs/>
+                <w:lang w:val="en-AU" w:eastAsia="en-AU"/>
+              </w:rPr>
+              <w:t xml:space="preserve">       view credentials</w:t>
+            </w:r>
+            <w:r>
+              <w:rPr>
+                <w:rFonts w:ascii="Arial" w:hAnsi="Arial" w:cs="Arial"/>
+                <w:iCs/>
+                <w:lang w:val="en-AU" w:eastAsia="en-AU"/>
+              </w:rPr>
+              <w:t xml:space="preserve"> including spacing and headings</w:t>
+            </w:r>
+          </w:p>
+          <w:p>
+            <w:pPr>
+              <w:pStyle w:val="ListParagraph10"/>
+              <w:suppressAutoHyphens/>
+              <w:spacing w:after="0" w:line="259" w:lineRule="auto"/>
+              <w:ind w:left="0"/>
+              <w:rPr>
+                <w:rFonts w:ascii="Arial" w:hAnsi="Arial" w:cs="Arial"/>
+                <w:iCs/>
+                <w:lang w:val="en-AU" w:eastAsia="en-AU"/>
+              </w:rPr>
+            </w:pPr>
+            <w:r>
+              <w:rPr>
+                <w:rFonts w:ascii="Arial" w:hAnsi="Arial" w:cs="Arial"/>
+                <w:iCs/>
+                <w:lang w:val="en-AU" w:eastAsia="en-AU"/>
+              </w:rPr>
+              <w:lastRenderedPageBreak/>
+              <w:t xml:space="preserve">       </w:t>
+            </w:r>
+            <w:r>
+              <w:rPr>
+                <w:rFonts w:ascii="Arial" w:hAnsi="Arial" w:cs="Arial"/>
+                <w:iCs/>
+                <w:lang w:val="en-AU" w:eastAsia="en-AU"/>
+              </w:rPr>
+              <w:t>return to main menu</w:t>
+            </w:r>
+            <w:r>
+              <w:rPr>
+                <w:rFonts w:ascii="Arial" w:hAnsi="Arial" w:cs="Arial"/>
+                <w:iCs/>
+                <w:lang w:val="en-AU" w:eastAsia="en-AU"/>
+              </w:rPr>
+              <w:t xml:space="preserve"> when finished</w:t>
+            </w:r>
+          </w:p>
+          <w:p>
+            <w:pPr>
+              <w:pStyle w:val="ListParagraph10"/>
+              <w:suppressAutoHyphens/>
+              <w:spacing w:after="0" w:line="259" w:lineRule="auto"/>
+              <w:ind w:left="0"/>
+              <w:rPr>
+                <w:rFonts w:ascii="Arial" w:hAnsi="Arial" w:cs="Arial"/>
+                <w:iCs/>
+                <w:lang w:val="en-AU" w:eastAsia="en-AU"/>
+              </w:rPr>
+            </w:pPr>
+          </w:p>
+          <w:p>
+            <w:pPr>
+              <w:pStyle w:val="ListParagraph10"/>
+              <w:suppressAutoHyphens/>
+              <w:spacing w:after="0" w:line="259" w:lineRule="auto"/>
+              <w:ind w:left="0"/>
+              <w:rPr>
+                <w:rFonts w:ascii="Arial" w:hAnsi="Arial" w:cs="Arial"/>
+                <w:iCs/>
+                <w:lang w:val="en-AU" w:eastAsia="en-AU"/>
+              </w:rPr>
+            </w:pPr>
+            <w:r>
+              <w:rPr>
+                <w:rFonts w:ascii="Arial" w:hAnsi="Arial" w:cs="Arial"/>
+                <w:iCs/>
+                <w:lang w:val="en-AU" w:eastAsia="en-AU"/>
+              </w:rPr>
+              <w:t>Option 3</w:t>
+            </w:r>
+          </w:p>
+          <w:p>
+            <w:pPr>
+              <w:pStyle w:val="ListParagraph10"/>
+              <w:suppressAutoHyphens/>
+              <w:spacing w:after="0" w:line="259" w:lineRule="auto"/>
+              <w:ind w:left="0"/>
+              <w:rPr>
+                <w:rFonts w:ascii="Arial" w:hAnsi="Arial" w:cs="Arial"/>
+                <w:iCs/>
+                <w:lang w:val="en-AU" w:eastAsia="en-AU"/>
+              </w:rPr>
+            </w:pPr>
+            <w:r>
+              <w:rPr>
+                <w:rFonts w:ascii="Arial" w:hAnsi="Arial" w:cs="Arial"/>
+                <w:iCs/>
+                <w:lang w:val="en-AU" w:eastAsia="en-AU"/>
+              </w:rPr>
+              <w:t xml:space="preserve">    </w:t>
+            </w:r>
+            <w:r>
+              <w:rPr>
+                <w:rFonts w:ascii="Arial" w:hAnsi="Arial" w:cs="Arial"/>
+                <w:iCs/>
+                <w:lang w:val="en-AU" w:eastAsia="en-AU"/>
+              </w:rPr>
+              <w:t xml:space="preserve">     </w:t>
+            </w:r>
+            <w:r>
+              <w:rPr>
+                <w:rFonts w:ascii="Arial" w:hAnsi="Arial" w:cs="Arial"/>
+                <w:iCs/>
+                <w:lang w:val="en-AU" w:eastAsia="en-AU"/>
+              </w:rPr>
+              <w:t>E</w:t>
+            </w:r>
+            <w:r>
+              <w:rPr>
+                <w:rFonts w:ascii="Arial" w:hAnsi="Arial" w:cs="Arial"/>
+                <w:iCs/>
+                <w:lang w:val="en-AU" w:eastAsia="en-AU"/>
+              </w:rPr>
+              <w:t>xit</w:t>
+            </w:r>
+            <w:r>
+              <w:rPr>
+                <w:rFonts w:ascii="Arial" w:hAnsi="Arial" w:cs="Arial"/>
+                <w:iCs/>
+                <w:lang w:val="en-AU" w:eastAsia="en-AU"/>
+              </w:rPr>
+              <w:t xml:space="preserve"> txt file</w:t>
+            </w:r>
+          </w:p>
+          <w:p>
+            <w:pPr>
+              <w:pStyle w:val="ListParagraph10"/>
+              <w:suppressAutoHyphens/>
+              <w:spacing w:after="0" w:line="259" w:lineRule="auto"/>
+              <w:ind w:left="0"/>
+              <w:rPr>
+                <w:rFonts w:ascii="Arial" w:hAnsi="Arial" w:cs="Arial"/>
+                <w:iCs/>
+                <w:lang w:val="en-AU" w:eastAsia="en-AU"/>
+              </w:rPr>
+            </w:pPr>
+            <w:r>
+              <w:rPr>
+                <w:rFonts w:ascii="Arial" w:hAnsi="Arial" w:cs="Arial"/>
+                <w:iCs/>
+                <w:lang w:val="en-AU" w:eastAsia="en-AU"/>
+              </w:rPr>
+              <w:t xml:space="preserve">         </w:t>
+            </w:r>
+            <w:r>
+              <w:rPr>
+                <w:rFonts w:ascii="Arial" w:hAnsi="Arial" w:cs="Arial"/>
+                <w:iCs/>
+                <w:lang w:val="en-AU" w:eastAsia="en-AU"/>
+              </w:rPr>
+              <w:t>File to be encrypted</w:t>
+            </w:r>
+          </w:p>
+          <w:p>
+            <w:pPr>
+              <w:pStyle w:val="ListParagraph10"/>
+              <w:suppressAutoHyphens/>
+              <w:spacing w:after="0" w:line="259" w:lineRule="auto"/>
+              <w:ind w:left="0"/>
               <w:rPr>
                 <w:rFonts w:ascii="Arial" w:hAnsi="Arial" w:cs="Arial"/>
                 <w:i/>
                 <w:lang w:val="en-AU" w:eastAsia="en-AU"/>
               </w:rPr>
+            </w:pPr>
+          </w:p>
+          <w:p>
+            <w:pPr>
+              <w:pStyle w:val="ListParagraph10"/>
+              <w:suppressAutoHyphens/>
+              <w:spacing w:after="0" w:line="259" w:lineRule="auto"/>
+              <w:ind w:left="0"/>
+              <w:rPr>
+                <w:rFonts w:ascii="Arial" w:hAnsi="Arial" w:cs="Arial"/>
+                <w:i/>
+                <w:lang w:val="en-AU" w:eastAsia="en-AU"/>
+              </w:rPr>
+            </w:pPr>
+          </w:p>
+          <w:p>
+            <w:pPr>
+              <w:pStyle w:val="ListParagraph10"/>
+              <w:suppressAutoHyphens/>
+              <w:spacing w:after="0" w:line="259" w:lineRule="auto"/>
+              <w:ind w:left="0"/>
+              <w:rPr>
+                <w:rFonts w:ascii="Arial" w:hAnsi="Arial" w:cs="Arial"/>
+                <w:lang w:val="en-AU" w:eastAsia="en-AU"/>
+              </w:rPr>
+            </w:pPr>
+            <w:r>
+              <w:rPr>
+                <w:rFonts w:ascii="Arial" w:hAnsi="Arial" w:cs="Arial"/>
+                <w:i/>
+                <w:lang w:val="en-AU" w:eastAsia="en-AU"/>
+              </w:rPr>
               <w:t>Enter brief notes or bullet points of any changes made after supervisor review:</w:t>
             </w:r>
+          </w:p>
+        </w:tc>
+      </w:tr>
+      <w:tr>
+        <w:trPr>
+          <w:trHeight w:val="615"/>
+        </w:trPr>
+        <w:tc>
+          <w:tcPr>
+            <w:tcW w:w="10490" w:type="dxa"/>
+          </w:tcPr>
+          <w:p>
+            <w:pPr>
+              <w:pStyle w:val="ListParagraph10"/>
+              <w:suppressAutoHyphens/>
+              <w:spacing w:after="0" w:line="259" w:lineRule="auto"/>
+              <w:ind w:left="0"/>
+              <w:rPr>
+                <w:rFonts w:ascii="Arial" w:hAnsi="Arial" w:cs="Arial"/>
+                <w:iCs/>
+                <w:lang w:val="en-AU" w:eastAsia="en-AU"/>
+              </w:rPr>
+            </w:pPr>
           </w:p>
         </w:tc>
       </w:tr>
@@ -3687,7 +4301,6 @@
                 <w:sz w:val="22"/>
                 <w:szCs w:val="32"/>
               </w:rPr>
-              <w:lastRenderedPageBreak/>
               <w:t>V</w:t>
             </w:r>
             <w:r>
@@ -4257,6 +4870,7 @@
           <w:sz w:val="22"/>
           <w:szCs w:val="22"/>
         </w:rPr>
+        <w:lastRenderedPageBreak/>
         <w:t>Task 1.</w:t>
       </w:r>
       <w:r>
@@ -14496,6 +15110,10 @@
 </file>
 
 <file path=customXml/item1.xml><?xml version="1.0" encoding="utf-8"?>
+<b:Sources xmlns:b="http://schemas.openxmlformats.org/officeDocument/2006/bibliography" xmlns="http://schemas.openxmlformats.org/officeDocument/2006/bibliography" SelectedStyle="\APASixthEditionOfficeOnline.xsl" StyleName="APA" Version="6"/>
+</file>
+
+<file path=customXml/item2.xml><?xml version="1.0" encoding="utf-8"?>
 <s:customData xmlns="http://www.wps.cn/officeDocument/2013/wpsCustomData" xmlns:s="http://www.wps.cn/officeDocument/2013/wpsCustomData">
   <customSectProps>
     <customSectPr/>
@@ -14503,22 +15121,18 @@
 </s:customData>
 </file>
 
-<file path=customXml/item2.xml><?xml version="1.0" encoding="utf-8"?>
-<b:Sources xmlns:b="http://schemas.openxmlformats.org/officeDocument/2006/bibliography" xmlns="http://schemas.openxmlformats.org/officeDocument/2006/bibliography" SelectedStyle="\APASixthEditionOfficeOnline.xsl" StyleName="APA" Version="6"/>
+<file path=customXml/itemProps1.xml><?xml version="1.0" encoding="utf-8"?>
+<ds:datastoreItem xmlns:ds="http://schemas.openxmlformats.org/officeDocument/2006/customXml" ds:itemID="{02697915-5930-4E67-9E52-C2AC89E23136}">
+  <ds:schemaRefs>
+    <ds:schemaRef ds:uri="http://schemas.openxmlformats.org/officeDocument/2006/bibliography"/>
+  </ds:schemaRefs>
+</ds:datastoreItem>
 </file>
 
-<file path=customXml/itemProps1.xml><?xml version="1.0" encoding="utf-8"?>
+<file path=customXml/itemProps2.xml><?xml version="1.0" encoding="utf-8"?>
 <ds:datastoreItem xmlns:ds="http://schemas.openxmlformats.org/officeDocument/2006/customXml" ds:itemID="{B1977F7D-205B-4081-913C-38D41E755F92}">
   <ds:schemaRefs>
     <ds:schemaRef ds:uri="http://www.wps.cn/officeDocument/2013/wpsCustomData"/>
   </ds:schemaRefs>
 </ds:datastoreItem>
-</file>
-
-<file path=customXml/itemProps2.xml><?xml version="1.0" encoding="utf-8"?>
-<ds:datastoreItem xmlns:ds="http://schemas.openxmlformats.org/officeDocument/2006/customXml" ds:itemID="{02697915-5930-4E67-9E52-C2AC89E23136}">
-  <ds:schemaRefs>
-    <ds:schemaRef ds:uri="http://schemas.openxmlformats.org/officeDocument/2006/bibliography"/>
-  </ds:schemaRefs>
-</ds:datastoreItem>
 </file>
</xml_diff>